<commit_message>
Added pagebreaks (too late tho)
</commit_message>
<xml_diff>
--- a/Design Model/CoverPage.docx
+++ b/Design Model/CoverPage.docx
@@ -4,6 +4,7 @@
   <w:body>
     <w:p>
       <w:pPr>
+        <w:spacing w:line="480" w:lineRule="auto"/>
         <w:jc w:val="center"/>
         <w:rPr>
           <w:rFonts w:hint="eastAsia"/>
@@ -16,9 +17,9 @@
     </w:p>
     <w:p>
       <w:pPr>
+        <w:spacing w:line="480" w:lineRule="auto"/>
         <w:jc w:val="center"/>
         <w:rPr>
-          <w:rFonts w:hint="eastAsia"/>
           <w:b/>
           <w:bCs/>
           <w:sz w:val="32"/>
@@ -28,9 +29,9 @@
     </w:p>
     <w:p>
       <w:pPr>
+        <w:spacing w:line="480" w:lineRule="auto"/>
         <w:jc w:val="center"/>
         <w:rPr>
-          <w:rFonts w:hint="eastAsia"/>
           <w:b/>
           <w:bCs/>
           <w:sz w:val="32"/>
@@ -40,151 +41,178 @@
     </w:p>
     <w:p>
       <w:pPr>
+        <w:spacing w:line="480" w:lineRule="auto"/>
         <w:jc w:val="center"/>
         <w:rPr>
-          <w:rFonts w:hint="eastAsia"/>
           <w:b/>
           <w:bCs/>
           <w:sz w:val="32"/>
           <w:szCs w:val="32"/>
         </w:rPr>
       </w:pPr>
-      <w:r>
-        <w:rPr>
+    </w:p>
+    <w:p>
+      <w:pPr>
+        <w:spacing w:line="480" w:lineRule="auto"/>
+        <w:rPr>
+          <w:rFonts w:ascii="Roboto" w:hAnsi="Roboto" w:cs="Times New Roman"/>
           <w:b/>
           <w:bCs/>
-          <w:sz w:val="32"/>
-          <w:szCs w:val="32"/>
-        </w:rPr>
-        <w:t>The Odin Project</w:t>
-      </w:r>
-    </w:p>
-    <w:p>
-      <w:pPr>
+        </w:rPr>
+      </w:pPr>
+    </w:p>
+    <w:p>
+      <w:pPr>
+        <w:spacing w:line="480" w:lineRule="auto"/>
         <w:jc w:val="center"/>
         <w:rPr>
-          <w:rFonts w:hint="eastAsia"/>
+          <w:rFonts w:ascii="Roboto" w:hAnsi="Roboto" w:cs="Times New Roman"/>
           <w:b/>
           <w:bCs/>
-          <w:sz w:val="28"/>
-          <w:szCs w:val="28"/>
-        </w:rPr>
-      </w:pPr>
-      <w:r>
-        <w:rPr>
+        </w:rPr>
+      </w:pPr>
+      <w:r>
+        <w:rPr>
+          <w:rFonts w:ascii="Roboto" w:hAnsi="Roboto" w:cs="Times New Roman"/>
           <w:b/>
           <w:bCs/>
-          <w:sz w:val="28"/>
-          <w:szCs w:val="28"/>
+        </w:rPr>
+        <w:t>The Odin Project</w:t>
+      </w:r>
+    </w:p>
+    <w:p>
+      <w:pPr>
+        <w:spacing w:line="480" w:lineRule="auto"/>
+        <w:jc w:val="center"/>
+        <w:rPr>
+          <w:rFonts w:ascii="Roboto" w:hAnsi="Roboto" w:cs="Times New Roman"/>
+          <w:bCs/>
+        </w:rPr>
+      </w:pPr>
+      <w:r>
+        <w:rPr>
+          <w:rFonts w:ascii="Roboto" w:hAnsi="Roboto" w:cs="Times New Roman"/>
+          <w:bCs/>
         </w:rPr>
         <w:t>Section 3, Team 3</w:t>
       </w:r>
     </w:p>
     <w:p>
       <w:pPr>
+        <w:spacing w:line="480" w:lineRule="auto"/>
         <w:jc w:val="center"/>
         <w:rPr>
-          <w:rFonts w:ascii="Times New Roman" w:hAnsi="Times New Roman"/>
-        </w:rPr>
-      </w:pPr>
-      <w:r>
-        <w:rPr>
-          <w:rFonts w:ascii="Times New Roman" w:hAnsi="Times New Roman"/>
-        </w:rPr>
-        <w:t>David Henning 0338</w:t>
-      </w:r>
-    </w:p>
-    <w:p>
-      <w:pPr>
-        <w:jc w:val="center"/>
-        <w:rPr>
-          <w:rFonts w:ascii="Times New Roman" w:hAnsi="Times New Roman"/>
-        </w:rPr>
-      </w:pPr>
-      <w:proofErr w:type="spellStart"/>
-      <w:r>
-        <w:rPr>
-          <w:rFonts w:ascii="Times New Roman" w:hAnsi="Times New Roman"/>
-        </w:rPr>
-        <w:t>Ramyasri</w:t>
-      </w:r>
-      <w:proofErr w:type="spellEnd"/>
-      <w:r>
-        <w:rPr>
-          <w:rFonts w:ascii="Times New Roman" w:hAnsi="Times New Roman"/>
-        </w:rPr>
-        <w:t xml:space="preserve"> </w:t>
-      </w:r>
-      <w:proofErr w:type="spellStart"/>
-      <w:r>
-        <w:rPr>
-          <w:rFonts w:ascii="Times New Roman" w:hAnsi="Times New Roman"/>
-        </w:rPr>
-        <w:t>Singamsetty</w:t>
-      </w:r>
-      <w:proofErr w:type="spellEnd"/>
-      <w:r>
-        <w:rPr>
-          <w:rFonts w:ascii="Times New Roman" w:hAnsi="Times New Roman"/>
-        </w:rPr>
-        <w:t xml:space="preserve"> 4010</w:t>
-      </w:r>
-    </w:p>
-    <w:p>
-      <w:pPr>
-        <w:jc w:val="center"/>
-        <w:rPr>
-          <w:rFonts w:ascii="Times New Roman" w:hAnsi="Times New Roman"/>
-        </w:rPr>
-      </w:pPr>
-      <w:r>
-        <w:rPr>
-          <w:rFonts w:ascii="Times New Roman" w:hAnsi="Times New Roman"/>
-        </w:rPr>
-        <w:t>Yusuf Amani 4727</w:t>
-      </w:r>
-    </w:p>
-    <w:p>
-      <w:pPr>
-        <w:jc w:val="center"/>
-        <w:rPr>
-          <w:rFonts w:ascii="Times New Roman" w:hAnsi="Times New Roman"/>
-        </w:rPr>
-      </w:pPr>
-      <w:r>
-        <w:rPr>
-          <w:rFonts w:ascii="Times New Roman" w:hAnsi="Times New Roman"/>
-        </w:rPr>
-        <w:t>Joel Sanchez 5705</w:t>
-      </w:r>
-    </w:p>
-    <w:p>
-      <w:pPr>
-        <w:jc w:val="center"/>
-        <w:rPr>
-          <w:rFonts w:ascii="Times New Roman" w:hAnsi="Times New Roman"/>
-        </w:rPr>
-      </w:pPr>
-      <w:r>
-        <w:rPr>
-          <w:rFonts w:ascii="Times New Roman" w:hAnsi="Times New Roman"/>
-        </w:rPr>
-        <w:t>Charles Foulk</w:t>
-      </w:r>
-      <w:r>
-        <w:rPr>
-          <w:rFonts w:ascii="Times New Roman" w:hAnsi="Times New Roman"/>
-        </w:rPr>
-        <w:t xml:space="preserve"> </w:t>
-      </w:r>
-      <w:r>
-        <w:rPr>
-          <w:rFonts w:ascii="Times New Roman" w:hAnsi="Times New Roman"/>
-        </w:rPr>
-        <w:t>7468</w:t>
+          <w:rFonts w:ascii="Roboto" w:hAnsi="Roboto" w:cs="Times New Roman"/>
+        </w:rPr>
+      </w:pPr>
+      <w:r>
+        <w:rPr>
+          <w:rFonts w:ascii="Roboto" w:hAnsi="Roboto" w:cs="Times New Roman"/>
+        </w:rPr>
+        <w:t>David Hen</w:t>
       </w:r>
       <w:bookmarkStart w:id="0" w:name="_GoBack"/>
       <w:bookmarkEnd w:id="0"/>
+      <w:r>
+        <w:rPr>
+          <w:rFonts w:ascii="Roboto" w:hAnsi="Roboto" w:cs="Times New Roman"/>
+        </w:rPr>
+        <w:t>ning 0338</w:t>
+      </w:r>
+    </w:p>
+    <w:p>
+      <w:pPr>
+        <w:spacing w:line="480" w:lineRule="auto"/>
+        <w:jc w:val="center"/>
+        <w:rPr>
+          <w:rFonts w:ascii="Roboto" w:hAnsi="Roboto" w:cs="Times New Roman"/>
+        </w:rPr>
+      </w:pPr>
+      <w:proofErr w:type="spellStart"/>
+      <w:r>
+        <w:rPr>
+          <w:rFonts w:ascii="Roboto" w:hAnsi="Roboto" w:cs="Times New Roman"/>
+        </w:rPr>
+        <w:t>Ramyasri</w:t>
+      </w:r>
+      <w:proofErr w:type="spellEnd"/>
+      <w:r>
+        <w:rPr>
+          <w:rFonts w:ascii="Roboto" w:hAnsi="Roboto" w:cs="Times New Roman"/>
+        </w:rPr>
+        <w:t xml:space="preserve"> </w:t>
+      </w:r>
+      <w:proofErr w:type="spellStart"/>
+      <w:r>
+        <w:rPr>
+          <w:rFonts w:ascii="Roboto" w:hAnsi="Roboto" w:cs="Times New Roman"/>
+        </w:rPr>
+        <w:t>Singamsetty</w:t>
+      </w:r>
+      <w:proofErr w:type="spellEnd"/>
+      <w:r>
+        <w:rPr>
+          <w:rFonts w:ascii="Roboto" w:hAnsi="Roboto" w:cs="Times New Roman"/>
+        </w:rPr>
+        <w:t xml:space="preserve"> 4010</w:t>
+      </w:r>
+    </w:p>
+    <w:p>
+      <w:pPr>
+        <w:spacing w:line="480" w:lineRule="auto"/>
+        <w:jc w:val="center"/>
+        <w:rPr>
+          <w:rFonts w:ascii="Roboto" w:hAnsi="Roboto" w:cs="Times New Roman"/>
+        </w:rPr>
+      </w:pPr>
+      <w:r>
+        <w:rPr>
+          <w:rFonts w:ascii="Roboto" w:hAnsi="Roboto" w:cs="Times New Roman"/>
+        </w:rPr>
+        <w:t>Yusuf Amani 4727</w:t>
+      </w:r>
+    </w:p>
+    <w:p>
+      <w:pPr>
+        <w:spacing w:line="480" w:lineRule="auto"/>
+        <w:jc w:val="center"/>
+        <w:rPr>
+          <w:rFonts w:ascii="Roboto" w:hAnsi="Roboto" w:cs="Times New Roman"/>
+        </w:rPr>
+      </w:pPr>
+      <w:r>
+        <w:rPr>
+          <w:rFonts w:ascii="Roboto" w:hAnsi="Roboto" w:cs="Times New Roman"/>
+        </w:rPr>
+        <w:t>Joel Sanchez 5705</w:t>
+      </w:r>
+    </w:p>
+    <w:p>
+      <w:pPr>
+        <w:spacing w:line="480" w:lineRule="auto"/>
+        <w:jc w:val="center"/>
+        <w:rPr>
+          <w:rFonts w:ascii="Roboto" w:hAnsi="Roboto" w:cs="Times New Roman"/>
+        </w:rPr>
+      </w:pPr>
+      <w:r>
+        <w:rPr>
+          <w:rFonts w:ascii="Roboto" w:hAnsi="Roboto" w:cs="Times New Roman"/>
+        </w:rPr>
+        <w:t>Charles Foulk</w:t>
+      </w:r>
+      <w:r>
+        <w:rPr>
+          <w:rFonts w:ascii="Roboto" w:hAnsi="Roboto" w:cs="Times New Roman"/>
+        </w:rPr>
+        <w:t xml:space="preserve"> </w:t>
+      </w:r>
+      <w:r>
+        <w:rPr>
+          <w:rFonts w:ascii="Roboto" w:hAnsi="Roboto" w:cs="Times New Roman"/>
+        </w:rPr>
+        <w:t>7468</w:t>
+      </w:r>
     </w:p>
     <w:sectPr>
       <w:pgSz w:w="12240" w:h="15840"/>
@@ -665,6 +693,33 @@
       <w:suppressLineNumbers/>
     </w:pPr>
   </w:style>
+  <w:style w:type="paragraph" w:styleId="BalloonText">
+    <w:name w:val="Balloon Text"/>
+    <w:basedOn w:val="Normal"/>
+    <w:link w:val="BalloonTextChar"/>
+    <w:uiPriority w:val="99"/>
+    <w:semiHidden/>
+    <w:unhideWhenUsed/>
+    <w:rsid w:val="00A731D4"/>
+    <w:rPr>
+      <w:rFonts w:ascii="Segoe UI" w:hAnsi="Segoe UI" w:cs="Mangal"/>
+      <w:sz w:val="18"/>
+      <w:szCs w:val="16"/>
+    </w:rPr>
+  </w:style>
+  <w:style w:type="character" w:customStyle="1" w:styleId="BalloonTextChar">
+    <w:name w:val="Balloon Text Char"/>
+    <w:basedOn w:val="DefaultParagraphFont"/>
+    <w:link w:val="BalloonText"/>
+    <w:uiPriority w:val="99"/>
+    <w:semiHidden/>
+    <w:rsid w:val="00A731D4"/>
+    <w:rPr>
+      <w:rFonts w:ascii="Segoe UI" w:hAnsi="Segoe UI" w:cs="Mangal"/>
+      <w:sz w:val="18"/>
+      <w:szCs w:val="16"/>
+    </w:rPr>
+  </w:style>
 </w:styles>
 </file>
 

</xml_diff>